<commit_message>
add PreviosMonth variable to infraction json
</commit_message>
<xml_diff>
--- a/app/server/static/templates/notices/dairy/SCC_Levy_Template.docx
+++ b/app/server/static/templates/notices/dairy/SCC_Levy_Template.docx
@@ -1,6 +1,6 @@
 
 <file path=word/document.xml><?xml version="1.0" encoding="utf-8"?>
-<w:document xmlns:wpc="http://schemas.microsoft.com/office/word/2010/wordprocessingCanvas" xmlns:cx="http://schemas.microsoft.com/office/drawing/2014/chartex" xmlns:cx1="http://schemas.microsoft.com/office/drawing/2015/9/8/chartex" xmlns:cx2="http://schemas.microsoft.com/office/drawing/2015/10/21/chartex" xmlns:cx3="http://schemas.microsoft.com/office/drawing/2016/5/9/chartex" xmlns:cx4="http://schemas.microsoft.com/office/drawing/2016/5/10/chartex" xmlns:cx5="http://schemas.microsoft.com/office/drawing/2016/5/11/chartex" xmlns:cx6="http://schemas.microsoft.com/office/drawing/2016/5/12/chartex" xmlns:cx7="http://schemas.microsoft.com/office/drawing/2016/5/13/chartex" xmlns:cx8="http://schemas.microsoft.com/office/drawing/2016/5/14/chartex" xmlns:mc="http://schemas.openxmlformats.org/markup-compatibility/2006" xmlns:aink="http://schemas.microsoft.com/office/drawing/2016/ink" xmlns:am3d="http://schemas.microsoft.com/office/drawing/2017/model3d" xmlns:o="urn:schemas-microsoft-com:office:office" xmlns:oel="http://schemas.microsoft.com/office/2019/extlst" xmlns:r="http://schemas.openxmlformats.org/officeDocument/2006/relationships" xmlns:m="http://schemas.openxmlformats.org/officeDocument/2006/math" xmlns:v="urn:schemas-microsoft-com:vml" xmlns:wp14="http://schemas.microsoft.com/office/word/2010/wordprocessingDrawing" xmlns:wp="http://schemas.openxmlformats.org/drawingml/2006/wordprocessingDrawing" xmlns:w10="urn:schemas-microsoft-com:office:word" xmlns:w="http://schemas.openxmlformats.org/wordprocessingml/2006/main" xmlns:w14="http://schemas.microsoft.com/office/word/2010/wordml" xmlns:w15="http://schemas.microsoft.com/office/word/2012/wordml" xmlns:w16cex="http://schemas.microsoft.com/office/word/2018/wordml/cex" xmlns:w16cid="http://schemas.microsoft.com/office/word/2016/wordml/cid" xmlns:w16="http://schemas.microsoft.com/office/word/2018/wordml" xmlns:w16sdtdh="http://schemas.microsoft.com/office/word/2020/wordml/sdtdatahash" xmlns:w16se="http://schemas.microsoft.com/office/word/2015/wordml/symex" xmlns:wpg="http://schemas.microsoft.com/office/word/2010/wordprocessingGroup" xmlns:wpi="http://schemas.microsoft.com/office/word/2010/wordprocessingInk" xmlns:wne="http://schemas.microsoft.com/office/word/2006/wordml" xmlns:wps="http://schemas.microsoft.com/office/word/2010/wordprocessingShape" mc:Ignorable="w14 w15 w16se w16cid w16 w16cex w16sdtdh wp14">
+<w:document xmlns:wpc="http://schemas.microsoft.com/office/word/2010/wordprocessingCanvas" xmlns:cx="http://schemas.microsoft.com/office/drawing/2014/chartex" xmlns:cx1="http://schemas.microsoft.com/office/drawing/2015/9/8/chartex" xmlns:cx2="http://schemas.microsoft.com/office/drawing/2015/10/21/chartex" xmlns:cx3="http://schemas.microsoft.com/office/drawing/2016/5/9/chartex" xmlns:cx4="http://schemas.microsoft.com/office/drawing/2016/5/10/chartex" xmlns:cx5="http://schemas.microsoft.com/office/drawing/2016/5/11/chartex" xmlns:cx6="http://schemas.microsoft.com/office/drawing/2016/5/12/chartex" xmlns:cx7="http://schemas.microsoft.com/office/drawing/2016/5/13/chartex" xmlns:cx8="http://schemas.microsoft.com/office/drawing/2016/5/14/chartex" xmlns:mc="http://schemas.openxmlformats.org/markup-compatibility/2006" xmlns:aink="http://schemas.microsoft.com/office/drawing/2016/ink" xmlns:am3d="http://schemas.microsoft.com/office/drawing/2017/model3d" xmlns:o="urn:schemas-microsoft-com:office:office" xmlns:oel="http://schemas.microsoft.com/office/2019/extlst" xmlns:r="http://schemas.openxmlformats.org/officeDocument/2006/relationships" xmlns:m="http://schemas.openxmlformats.org/officeDocument/2006/math" xmlns:v="urn:schemas-microsoft-com:vml" xmlns:wp14="http://schemas.microsoft.com/office/word/2010/wordprocessingDrawing" xmlns:wp="http://schemas.openxmlformats.org/drawingml/2006/wordprocessingDrawing" xmlns:w10="urn:schemas-microsoft-com:office:word" xmlns:w="http://schemas.openxmlformats.org/wordprocessingml/2006/main" xmlns:w14="http://schemas.microsoft.com/office/word/2010/wordml" xmlns:w15="http://schemas.microsoft.com/office/word/2012/wordml" xmlns:w16cex="http://schemas.microsoft.com/office/word/2018/wordml/cex" xmlns:w16cid="http://schemas.microsoft.com/office/word/2016/wordml/cid" xmlns:w16="http://schemas.microsoft.com/office/word/2018/wordml" xmlns:w16du="http://schemas.microsoft.com/office/word/2023/wordml/word16du" xmlns:w16sdtdh="http://schemas.microsoft.com/office/word/2020/wordml/sdtdatahash" xmlns:w16sdtfl="http://schemas.microsoft.com/office/word/2024/wordml/sdtformatlock" xmlns:w16se="http://schemas.microsoft.com/office/word/2015/wordml/symex" xmlns:wpg="http://schemas.microsoft.com/office/word/2010/wordprocessingGroup" xmlns:wpi="http://schemas.microsoft.com/office/word/2010/wordprocessingInk" xmlns:wne="http://schemas.microsoft.com/office/word/2006/wordml" xmlns:wps="http://schemas.microsoft.com/office/word/2010/wordprocessingShape" mc:Ignorable="w14 w15 w16se w16cid w16 w16cex w16sdtdh w16sdtfl w16du wp14">
   <w:body>
     <w:p>
       <w:pPr>
@@ -147,19 +147,50 @@
           <w:szCs w:val="20"/>
           <w:lang w:val="en-US" w:eastAsia="en-CA"/>
         </w:rPr>
-        <w:t>{</w:t>
-      </w:r>
-      <w:proofErr w:type="spellStart"/>
-      <w:r>
-        <w:rPr>
-          <w:rFonts w:ascii="Times New Roman" w:eastAsia="Times New Roman" w:hAnsi="Times New Roman" w:cs="Times New Roman"/>
-          <w:sz w:val="20"/>
-          <w:szCs w:val="20"/>
-          <w:lang w:val="en-US" w:eastAsia="en-CA"/>
-        </w:rPr>
-        <w:t>d.CurrentDate</w:t>
-      </w:r>
-      <w:proofErr w:type="spellEnd"/>
+        <w:t>{d.CurrentDate}</w:t>
+      </w:r>
+    </w:p>
+    <w:p>
+      <w:pPr>
+        <w:spacing w:after="0" w:line="240" w:lineRule="auto"/>
+        <w:jc w:val="both"/>
+        <w:rPr>
+          <w:rFonts w:ascii="Times New Roman" w:eastAsia="Times New Roman" w:hAnsi="Times New Roman" w:cs="Times New Roman"/>
+          <w:sz w:val="20"/>
+          <w:szCs w:val="20"/>
+          <w:highlight w:val="yellow"/>
+          <w:lang w:val="en-US" w:eastAsia="en-CA"/>
+        </w:rPr>
+      </w:pPr>
+    </w:p>
+    <w:p>
+      <w:pPr>
+        <w:spacing w:after="0" w:line="240" w:lineRule="auto"/>
+        <w:rPr>
+          <w:rFonts w:ascii="Times New Roman" w:eastAsia="Times New Roman" w:hAnsi="Times New Roman" w:cs="Times New Roman"/>
+          <w:sz w:val="20"/>
+          <w:szCs w:val="20"/>
+          <w:lang w:val="en-US" w:eastAsia="en-CA"/>
+        </w:rPr>
+      </w:pPr>
+      <w:r>
+        <w:rPr>
+          <w:rFonts w:ascii="Times New Roman" w:eastAsia="Times New Roman" w:hAnsi="Times New Roman" w:cs="Times New Roman"/>
+          <w:sz w:val="20"/>
+          <w:szCs w:val="20"/>
+          <w:lang w:val="en-US" w:eastAsia="en-CA"/>
+        </w:rPr>
+        <w:t>{d.</w:t>
+      </w:r>
+      <w:r>
+        <w:rPr>
+          <w:rFonts w:ascii="Times New Roman" w:eastAsia="Times New Roman" w:hAnsi="Times New Roman" w:cs="Times New Roman"/>
+          <w:sz w:val="20"/>
+          <w:szCs w:val="20"/>
+          <w:lang w:val="en-US" w:eastAsia="en-CA"/>
+        </w:rPr>
+        <w:t>IRMA_Num</w:t>
+      </w:r>
       <w:r>
         <w:rPr>
           <w:rFonts w:ascii="Times New Roman" w:eastAsia="Times New Roman" w:hAnsi="Times New Roman" w:cs="Times New Roman"/>
@@ -173,134 +204,52 @@
     <w:p>
       <w:pPr>
         <w:spacing w:after="0" w:line="240" w:lineRule="auto"/>
+        <w:jc w:val="right"/>
+        <w:rPr>
+          <w:rFonts w:ascii="Times New Roman" w:eastAsia="Times New Roman" w:hAnsi="Times New Roman" w:cs="Times New Roman"/>
+          <w:sz w:val="20"/>
+          <w:szCs w:val="20"/>
+          <w:lang w:val="en-US" w:eastAsia="en-CA"/>
+        </w:rPr>
+      </w:pPr>
+      <w:r>
+        <w:rPr>
+          <w:rFonts w:ascii="Times New Roman" w:eastAsia="Times New Roman" w:hAnsi="Times New Roman" w:cs="Times New Roman"/>
+          <w:sz w:val="20"/>
+          <w:szCs w:val="20"/>
+          <w:lang w:val="en-US" w:eastAsia="en-CA"/>
+        </w:rPr>
+        <w:t>REGISTERED</w:t>
+      </w:r>
+    </w:p>
+    <w:p>
+      <w:pPr>
+        <w:spacing w:after="0" w:line="240" w:lineRule="auto"/>
         <w:jc w:val="both"/>
         <w:rPr>
           <w:rFonts w:ascii="Times New Roman" w:eastAsia="Times New Roman" w:hAnsi="Times New Roman" w:cs="Times New Roman"/>
           <w:sz w:val="20"/>
           <w:szCs w:val="20"/>
-          <w:highlight w:val="yellow"/>
-          <w:lang w:val="en-US" w:eastAsia="en-CA"/>
-        </w:rPr>
-      </w:pPr>
-    </w:p>
-    <w:p>
-      <w:pPr>
-        <w:spacing w:after="0" w:line="240" w:lineRule="auto"/>
-        <w:rPr>
-          <w:rFonts w:ascii="Times New Roman" w:eastAsia="Times New Roman" w:hAnsi="Times New Roman" w:cs="Times New Roman"/>
-          <w:sz w:val="20"/>
-          <w:szCs w:val="20"/>
-          <w:lang w:val="en-US" w:eastAsia="en-CA"/>
-        </w:rPr>
-      </w:pPr>
-      <w:r>
-        <w:rPr>
-          <w:rFonts w:ascii="Times New Roman" w:eastAsia="Times New Roman" w:hAnsi="Times New Roman" w:cs="Times New Roman"/>
-          <w:sz w:val="20"/>
-          <w:szCs w:val="20"/>
-          <w:lang w:val="en-US" w:eastAsia="en-CA"/>
-        </w:rPr>
-        <w:t>{</w:t>
-      </w:r>
-      <w:proofErr w:type="spellStart"/>
-      <w:r>
-        <w:rPr>
-          <w:rFonts w:ascii="Times New Roman" w:eastAsia="Times New Roman" w:hAnsi="Times New Roman" w:cs="Times New Roman"/>
-          <w:sz w:val="20"/>
-          <w:szCs w:val="20"/>
-          <w:lang w:val="en-US" w:eastAsia="en-CA"/>
-        </w:rPr>
-        <w:t>d.</w:t>
-      </w:r>
-      <w:r>
-        <w:rPr>
-          <w:rFonts w:ascii="Times New Roman" w:eastAsia="Times New Roman" w:hAnsi="Times New Roman" w:cs="Times New Roman"/>
-          <w:sz w:val="20"/>
-          <w:szCs w:val="20"/>
-          <w:lang w:val="en-US" w:eastAsia="en-CA"/>
-        </w:rPr>
-        <w:t>IRMA_Num</w:t>
-      </w:r>
-      <w:proofErr w:type="spellEnd"/>
-      <w:r>
-        <w:rPr>
-          <w:rFonts w:ascii="Times New Roman" w:eastAsia="Times New Roman" w:hAnsi="Times New Roman" w:cs="Times New Roman"/>
-          <w:sz w:val="20"/>
-          <w:szCs w:val="20"/>
-          <w:lang w:val="en-US" w:eastAsia="en-CA"/>
-        </w:rPr>
-        <w:t>}</w:t>
-      </w:r>
-    </w:p>
-    <w:p>
-      <w:pPr>
-        <w:spacing w:after="0" w:line="240" w:lineRule="auto"/>
-        <w:jc w:val="right"/>
-        <w:rPr>
-          <w:rFonts w:ascii="Times New Roman" w:eastAsia="Times New Roman" w:hAnsi="Times New Roman" w:cs="Times New Roman"/>
-          <w:sz w:val="20"/>
-          <w:szCs w:val="20"/>
-          <w:lang w:val="en-US" w:eastAsia="en-CA"/>
-        </w:rPr>
-      </w:pPr>
-      <w:r>
-        <w:rPr>
-          <w:rFonts w:ascii="Times New Roman" w:eastAsia="Times New Roman" w:hAnsi="Times New Roman" w:cs="Times New Roman"/>
-          <w:sz w:val="20"/>
-          <w:szCs w:val="20"/>
-          <w:lang w:val="en-US" w:eastAsia="en-CA"/>
-        </w:rPr>
-        <w:t>REGISTERED</w:t>
-      </w:r>
-    </w:p>
-    <w:p>
-      <w:pPr>
-        <w:spacing w:after="0" w:line="240" w:lineRule="auto"/>
-        <w:jc w:val="both"/>
-        <w:rPr>
-          <w:rFonts w:ascii="Times New Roman" w:eastAsia="Times New Roman" w:hAnsi="Times New Roman" w:cs="Times New Roman"/>
-          <w:sz w:val="20"/>
-          <w:szCs w:val="20"/>
-          <w:lang w:val="en-US" w:eastAsia="en-CA"/>
-        </w:rPr>
-      </w:pPr>
-      <w:r>
-        <w:rPr>
-          <w:rFonts w:ascii="Times New Roman" w:eastAsia="Times New Roman" w:hAnsi="Times New Roman" w:cs="Times New Roman"/>
-          <w:sz w:val="20"/>
-          <w:szCs w:val="20"/>
-          <w:lang w:val="en-US" w:eastAsia="en-CA"/>
-        </w:rPr>
-        <w:t>{</w:t>
-      </w:r>
-      <w:proofErr w:type="spellStart"/>
-      <w:r>
-        <w:rPr>
-          <w:rFonts w:ascii="Times New Roman" w:eastAsia="Times New Roman" w:hAnsi="Times New Roman" w:cs="Times New Roman"/>
-          <w:sz w:val="20"/>
-          <w:szCs w:val="20"/>
-          <w:lang w:val="en-US" w:eastAsia="en-CA"/>
-        </w:rPr>
-        <w:t>d.LicenceHolder</w:t>
-      </w:r>
-      <w:r>
-        <w:rPr>
-          <w:rFonts w:ascii="Times New Roman" w:eastAsia="Times New Roman" w:hAnsi="Times New Roman" w:cs="Times New Roman"/>
-          <w:sz w:val="20"/>
-          <w:szCs w:val="20"/>
-          <w:lang w:val="en-US" w:eastAsia="en-CA"/>
-        </w:rPr>
-        <w:t>Company</w:t>
-      </w:r>
-      <w:proofErr w:type="spellEnd"/>
-      <w:r>
-        <w:rPr>
-          <w:rFonts w:ascii="Times New Roman" w:eastAsia="Times New Roman" w:hAnsi="Times New Roman" w:cs="Times New Roman"/>
-          <w:sz w:val="20"/>
-          <w:szCs w:val="20"/>
-          <w:lang w:val="en-US" w:eastAsia="en-CA"/>
-        </w:rPr>
-        <w:t>}</w:t>
+          <w:lang w:val="en-US" w:eastAsia="en-CA"/>
+        </w:rPr>
+      </w:pPr>
+      <w:r>
+        <w:rPr>
+          <w:rFonts w:ascii="Times New Roman" w:eastAsia="Times New Roman" w:hAnsi="Times New Roman" w:cs="Times New Roman"/>
+          <w:sz w:val="20"/>
+          <w:szCs w:val="20"/>
+          <w:lang w:val="en-US" w:eastAsia="en-CA"/>
+        </w:rPr>
+        <w:t>{d.LicenceHolder</w:t>
+      </w:r>
+      <w:r>
+        <w:rPr>
+          <w:rFonts w:ascii="Times New Roman" w:eastAsia="Times New Roman" w:hAnsi="Times New Roman" w:cs="Times New Roman"/>
+          <w:sz w:val="20"/>
+          <w:szCs w:val="20"/>
+          <w:lang w:val="en-US" w:eastAsia="en-CA"/>
+        </w:rPr>
+        <w:t>Company}</w:t>
       </w:r>
       <w:r>
         <w:rPr>
@@ -383,67 +332,27 @@
           <w:szCs w:val="20"/>
           <w:lang w:val="en-US" w:eastAsia="en-CA"/>
         </w:rPr>
-        <w:t>{</w:t>
-      </w:r>
-      <w:proofErr w:type="spellStart"/>
-      <w:r>
-        <w:rPr>
-          <w:rFonts w:ascii="Times New Roman" w:eastAsia="Times New Roman" w:hAnsi="Times New Roman" w:cs="Times New Roman"/>
-          <w:sz w:val="20"/>
-          <w:szCs w:val="20"/>
-          <w:lang w:val="en-US" w:eastAsia="en-CA"/>
-        </w:rPr>
-        <w:t>d.MailingAddress</w:t>
-      </w:r>
-      <w:proofErr w:type="spellEnd"/>
-      <w:r>
-        <w:rPr>
-          <w:rFonts w:ascii="Times New Roman" w:eastAsia="Times New Roman" w:hAnsi="Times New Roman" w:cs="Times New Roman"/>
-          <w:sz w:val="20"/>
-          <w:szCs w:val="20"/>
-          <w:lang w:val="en-US" w:eastAsia="en-CA"/>
-        </w:rPr>
-        <w:t>}</w:t>
-      </w:r>
-    </w:p>
-    <w:p>
-      <w:pPr>
-        <w:spacing w:after="0" w:line="240" w:lineRule="auto"/>
-        <w:rPr>
-          <w:rFonts w:ascii="Times New Roman" w:eastAsia="Times New Roman" w:hAnsi="Times New Roman" w:cs="Times New Roman"/>
-          <w:sz w:val="20"/>
-          <w:szCs w:val="20"/>
-          <w:lang w:val="en-US" w:eastAsia="en-CA"/>
-        </w:rPr>
-      </w:pPr>
-      <w:r>
-        <w:rPr>
-          <w:rFonts w:ascii="Times New Roman" w:eastAsia="Times New Roman" w:hAnsi="Times New Roman" w:cs="Times New Roman"/>
-          <w:sz w:val="20"/>
-          <w:szCs w:val="20"/>
-          <w:lang w:val="en-US" w:eastAsia="en-CA"/>
-        </w:rPr>
-        <w:t>{</w:t>
-      </w:r>
-      <w:proofErr w:type="spellStart"/>
-      <w:r>
-        <w:rPr>
-          <w:rFonts w:ascii="Times New Roman" w:eastAsia="Times New Roman" w:hAnsi="Times New Roman" w:cs="Times New Roman"/>
-          <w:sz w:val="20"/>
-          <w:szCs w:val="20"/>
-          <w:lang w:val="en-US" w:eastAsia="en-CA"/>
-        </w:rPr>
-        <w:t>d.MailingCity</w:t>
-      </w:r>
-      <w:proofErr w:type="spellEnd"/>
-      <w:r>
-        <w:rPr>
-          <w:rFonts w:ascii="Times New Roman" w:eastAsia="Times New Roman" w:hAnsi="Times New Roman" w:cs="Times New Roman"/>
-          <w:sz w:val="20"/>
-          <w:szCs w:val="20"/>
-          <w:lang w:val="en-US" w:eastAsia="en-CA"/>
-        </w:rPr>
-        <w:t>}</w:t>
+        <w:t>{d.MailingAddress}</w:t>
+      </w:r>
+    </w:p>
+    <w:p>
+      <w:pPr>
+        <w:spacing w:after="0" w:line="240" w:lineRule="auto"/>
+        <w:rPr>
+          <w:rFonts w:ascii="Times New Roman" w:eastAsia="Times New Roman" w:hAnsi="Times New Roman" w:cs="Times New Roman"/>
+          <w:sz w:val="20"/>
+          <w:szCs w:val="20"/>
+          <w:lang w:val="en-US" w:eastAsia="en-CA"/>
+        </w:rPr>
+      </w:pPr>
+      <w:r>
+        <w:rPr>
+          <w:rFonts w:ascii="Times New Roman" w:eastAsia="Times New Roman" w:hAnsi="Times New Roman" w:cs="Times New Roman"/>
+          <w:sz w:val="20"/>
+          <w:szCs w:val="20"/>
+          <w:lang w:val="en-US" w:eastAsia="en-CA"/>
+        </w:rPr>
+        <w:t>{d.MailingCity}</w:t>
       </w:r>
       <w:r>
         <w:rPr>
@@ -470,27 +379,7 @@
           <w:szCs w:val="20"/>
           <w:lang w:val="en-US" w:eastAsia="en-CA"/>
         </w:rPr>
-        <w:t>{</w:t>
-      </w:r>
-      <w:proofErr w:type="spellStart"/>
-      <w:r>
-        <w:rPr>
-          <w:rFonts w:ascii="Times New Roman" w:eastAsia="Times New Roman" w:hAnsi="Times New Roman" w:cs="Times New Roman"/>
-          <w:sz w:val="20"/>
-          <w:szCs w:val="20"/>
-          <w:lang w:val="en-US" w:eastAsia="en-CA"/>
-        </w:rPr>
-        <w:t>d.MailingProv</w:t>
-      </w:r>
-      <w:proofErr w:type="spellEnd"/>
-      <w:r>
-        <w:rPr>
-          <w:rFonts w:ascii="Times New Roman" w:eastAsia="Times New Roman" w:hAnsi="Times New Roman" w:cs="Times New Roman"/>
-          <w:sz w:val="20"/>
-          <w:szCs w:val="20"/>
-          <w:lang w:val="en-US" w:eastAsia="en-CA"/>
-        </w:rPr>
-        <w:t>}</w:t>
+        <w:t>{d.MailingProv}</w:t>
       </w:r>
       <w:r>
         <w:rPr>
@@ -517,39 +406,8 @@
           <w:szCs w:val="20"/>
           <w:lang w:val="en-US" w:eastAsia="en-CA"/>
         </w:rPr>
-        <w:t>{</w:t>
-      </w:r>
-      <w:proofErr w:type="spellStart"/>
-      <w:r>
-        <w:rPr>
-          <w:rFonts w:ascii="Times New Roman" w:eastAsia="Times New Roman" w:hAnsi="Times New Roman" w:cs="Times New Roman"/>
-          <w:sz w:val="20"/>
-          <w:szCs w:val="20"/>
-          <w:lang w:val="en-US" w:eastAsia="en-CA"/>
-        </w:rPr>
-        <w:t>d.PostCode</w:t>
-      </w:r>
-      <w:proofErr w:type="spellEnd"/>
-      <w:r>
-        <w:rPr>
-          <w:rFonts w:ascii="Times New Roman" w:eastAsia="Times New Roman" w:hAnsi="Times New Roman" w:cs="Times New Roman"/>
-          <w:sz w:val="20"/>
-          <w:szCs w:val="20"/>
-          <w:lang w:val="en-US" w:eastAsia="en-CA"/>
-        </w:rPr>
-        <w:t>}</w:t>
-      </w:r>
-    </w:p>
-    <w:p>
-      <w:pPr>
-        <w:spacing w:after="0" w:line="240" w:lineRule="auto"/>
-        <w:rPr>
-          <w:rFonts w:ascii="Times New Roman" w:eastAsia="Times New Roman" w:hAnsi="Times New Roman" w:cs="Times New Roman"/>
-          <w:sz w:val="20"/>
-          <w:szCs w:val="20"/>
-          <w:lang w:val="en-US" w:eastAsia="en-CA"/>
-        </w:rPr>
-      </w:pPr>
+        <w:t>{d.PostCode}</w:t>
+      </w:r>
     </w:p>
     <w:p>
       <w:pPr>
@@ -624,28 +482,17 @@
           <w:szCs w:val="20"/>
           <w:lang w:val="en-US" w:eastAsia="en-CA"/>
         </w:rPr>
-        <w:t>{</w:t>
-      </w:r>
-      <w:proofErr w:type="spellStart"/>
-      <w:r>
-        <w:rPr>
-          <w:rFonts w:ascii="Times New Roman" w:eastAsia="Times New Roman" w:hAnsi="Times New Roman" w:cs="Times New Roman"/>
-          <w:sz w:val="20"/>
-          <w:szCs w:val="20"/>
-          <w:lang w:val="en-US" w:eastAsia="en-CA"/>
-        </w:rPr>
-        <w:t>d.</w:t>
-      </w:r>
-      <w:r>
-        <w:rPr>
-          <w:rFonts w:ascii="Times New Roman" w:eastAsia="Times New Roman" w:hAnsi="Times New Roman" w:cs="Times New Roman"/>
-          <w:sz w:val="20"/>
-          <w:szCs w:val="20"/>
-          <w:lang w:val="en-US" w:eastAsia="en-CA"/>
-        </w:rPr>
-        <w:t>DairyTestDataLoadDate</w:t>
-      </w:r>
-      <w:proofErr w:type="spellEnd"/>
+        <w:t>{d.</w:t>
+      </w:r>
+      <w:r>
+        <w:rPr>
+          <w:rFonts w:ascii="Times New Roman" w:eastAsia="Times New Roman" w:hAnsi="Times New Roman" w:cs="Times New Roman"/>
+          <w:sz w:val="20"/>
+          <w:szCs w:val="20"/>
+          <w:lang w:val="en-US" w:eastAsia="en-CA"/>
+        </w:rPr>
+        <w:t>PreviousMonth</w:t>
+      </w:r>
       <w:r>
         <w:rPr>
           <w:rFonts w:ascii="Times New Roman" w:eastAsia="Times New Roman" w:hAnsi="Times New Roman" w:cs="Times New Roman"/>
@@ -776,17 +623,7 @@
           <w:szCs w:val="20"/>
           <w:lang w:val="en-US" w:eastAsia="en-CA"/>
         </w:rPr>
-        <w:t>{</w:t>
-      </w:r>
-      <w:proofErr w:type="spellStart"/>
-      <w:r>
-        <w:rPr>
-          <w:rFonts w:ascii="Times New Roman" w:eastAsia="Times New Roman" w:hAnsi="Times New Roman" w:cs="Times New Roman"/>
-          <w:sz w:val="20"/>
-          <w:szCs w:val="20"/>
-          <w:lang w:val="en-US" w:eastAsia="en-CA"/>
-        </w:rPr>
-        <w:t>d.</w:t>
+        <w:t>{d.</w:t>
       </w:r>
       <w:r>
         <w:rPr>
@@ -815,7 +652,6 @@
         </w:rPr>
         <w:t>C</w:t>
       </w:r>
-      <w:proofErr w:type="spellEnd"/>
       <w:r>
         <w:rPr>
           <w:rFonts w:ascii="Times New Roman" w:eastAsia="Times New Roman" w:hAnsi="Times New Roman" w:cs="Times New Roman"/>
@@ -881,36 +717,16 @@
           <w:szCs w:val="20"/>
           <w:lang w:val="en-US" w:eastAsia="en-CA"/>
         </w:rPr>
-        <w:t>{</w:t>
-      </w:r>
-      <w:proofErr w:type="spellStart"/>
-      <w:r>
-        <w:rPr>
-          <w:rFonts w:ascii="Times New Roman" w:eastAsia="Times New Roman" w:hAnsi="Times New Roman" w:cs="Times New Roman"/>
-          <w:sz w:val="20"/>
-          <w:szCs w:val="20"/>
-          <w:lang w:val="en-US" w:eastAsia="en-CA"/>
-        </w:rPr>
-        <w:t>d.LevyPer</w:t>
-      </w:r>
-      <w:r>
-        <w:rPr>
-          <w:rFonts w:ascii="Times New Roman" w:eastAsia="Times New Roman" w:hAnsi="Times New Roman" w:cs="Times New Roman"/>
-          <w:sz w:val="20"/>
-          <w:szCs w:val="20"/>
-          <w:lang w:val="en-US" w:eastAsia="en-CA"/>
-        </w:rPr>
-        <w:t>cent</w:t>
-      </w:r>
-      <w:proofErr w:type="spellEnd"/>
-      <w:r>
-        <w:rPr>
-          <w:rFonts w:ascii="Times New Roman" w:eastAsia="Times New Roman" w:hAnsi="Times New Roman" w:cs="Times New Roman"/>
-          <w:sz w:val="20"/>
-          <w:szCs w:val="20"/>
-          <w:lang w:val="en-US" w:eastAsia="en-CA"/>
-        </w:rPr>
-        <w:t>}</w:t>
+        <w:t>{d.LevyPer</w:t>
+      </w:r>
+      <w:r>
+        <w:rPr>
+          <w:rFonts w:ascii="Times New Roman" w:eastAsia="Times New Roman" w:hAnsi="Times New Roman" w:cs="Times New Roman"/>
+          <w:sz w:val="20"/>
+          <w:szCs w:val="20"/>
+          <w:lang w:val="en-US" w:eastAsia="en-CA"/>
+        </w:rPr>
+        <w:t>cent}</w:t>
       </w:r>
       <w:r>
         <w:rPr>
@@ -1239,17 +1055,7 @@
           <w:szCs w:val="20"/>
           <w:lang w:val="en-US" w:eastAsia="en-CA"/>
         </w:rPr>
-        <w:t>{</w:t>
-      </w:r>
-      <w:proofErr w:type="spellStart"/>
-      <w:r>
-        <w:rPr>
-          <w:rFonts w:ascii="Times New Roman" w:eastAsia="Times New Roman" w:hAnsi="Times New Roman" w:cs="Times New Roman"/>
-          <w:sz w:val="20"/>
-          <w:szCs w:val="20"/>
-          <w:lang w:val="en-US" w:eastAsia="en-CA"/>
-        </w:rPr>
-        <w:t>d.</w:t>
+        <w:t>{d.</w:t>
       </w:r>
       <w:r>
         <w:rPr>
@@ -1267,17 +1073,7 @@
           <w:szCs w:val="20"/>
           <w:lang w:val="en-US" w:eastAsia="en-CA"/>
         </w:rPr>
-        <w:t>MonthYear</w:t>
-      </w:r>
-      <w:proofErr w:type="spellEnd"/>
-      <w:r>
-        <w:rPr>
-          <w:rFonts w:ascii="Times New Roman" w:eastAsia="Times New Roman" w:hAnsi="Times New Roman" w:cs="Times New Roman"/>
-          <w:sz w:val="20"/>
-          <w:szCs w:val="20"/>
-          <w:lang w:val="en-US" w:eastAsia="en-CA"/>
-        </w:rPr>
-        <w:t>}</w:t>
+        <w:t>MonthYear}</w:t>
       </w:r>
       <w:r>
         <w:rPr>
@@ -1396,7 +1192,7 @@
 </file>
 
 <file path=word/styles.xml><?xml version="1.0" encoding="utf-8"?>
-<w:styles xmlns:mc="http://schemas.openxmlformats.org/markup-compatibility/2006" xmlns:r="http://schemas.openxmlformats.org/officeDocument/2006/relationships" xmlns:w="http://schemas.openxmlformats.org/wordprocessingml/2006/main" xmlns:w14="http://schemas.microsoft.com/office/word/2010/wordml" xmlns:w15="http://schemas.microsoft.com/office/word/2012/wordml" xmlns:w16cex="http://schemas.microsoft.com/office/word/2018/wordml/cex" xmlns:w16cid="http://schemas.microsoft.com/office/word/2016/wordml/cid" xmlns:w16="http://schemas.microsoft.com/office/word/2018/wordml" xmlns:w16sdtdh="http://schemas.microsoft.com/office/word/2020/wordml/sdtdatahash" xmlns:w16se="http://schemas.microsoft.com/office/word/2015/wordml/symex" mc:Ignorable="w14 w15 w16se w16cid w16 w16cex w16sdtdh">
+<w:styles xmlns:mc="http://schemas.openxmlformats.org/markup-compatibility/2006" xmlns:r="http://schemas.openxmlformats.org/officeDocument/2006/relationships" xmlns:w="http://schemas.openxmlformats.org/wordprocessingml/2006/main" xmlns:w14="http://schemas.microsoft.com/office/word/2010/wordml" xmlns:w15="http://schemas.microsoft.com/office/word/2012/wordml" xmlns:w16cex="http://schemas.microsoft.com/office/word/2018/wordml/cex" xmlns:w16cid="http://schemas.microsoft.com/office/word/2016/wordml/cid" xmlns:w16="http://schemas.microsoft.com/office/word/2018/wordml" xmlns:w16du="http://schemas.microsoft.com/office/word/2023/wordml/word16du" xmlns:w16sdtdh="http://schemas.microsoft.com/office/word/2020/wordml/sdtdatahash" xmlns:w16sdtfl="http://schemas.microsoft.com/office/word/2024/wordml/sdtformatlock" xmlns:w16se="http://schemas.microsoft.com/office/word/2015/wordml/symex" mc:Ignorable="w14 w15 w16se w16cid w16 w16cex w16sdtdh w16sdtfl w16du">
   <w:docDefaults>
     <w:rPrDefault>
       <w:rPr>
@@ -2087,6 +1883,21 @@
 </file>
 
 <file path=customXml/item1.xml><?xml version="1.0" encoding="utf-8"?>
+<?mso-contentType ?>
+<FormTemplates xmlns="http://schemas.microsoft.com/sharepoint/v3/contenttype/forms">
+  <Display>DocumentLibraryForm</Display>
+  <Edit>DocumentLibraryForm</Edit>
+  <New>DocumentLibraryForm</New>
+</FormTemplates>
+</file>
+
+<file path=customXml/item2.xml><?xml version="1.0" encoding="utf-8"?>
+<p:properties xmlns:p="http://schemas.microsoft.com/office/2006/metadata/properties" xmlns:xsi="http://www.w3.org/2001/XMLSchema-instance" xmlns:pc="http://schemas.microsoft.com/office/infopath/2007/PartnerControls">
+  <documentManagement/>
+</p:properties>
+</file>
+
+<file path=customXml/item3.xml><?xml version="1.0" encoding="utf-8"?>
 <ct:contentTypeSchema xmlns:ct="http://schemas.microsoft.com/office/2006/metadata/contentType" xmlns:ma="http://schemas.microsoft.com/office/2006/metadata/properties/metaAttributes" ct:_="" ma:_="" ma:contentTypeName="Document" ma:contentTypeID="0x010100B8CBF3948AF16E4A9427EB9CB0C3AFDB" ma:contentTypeVersion="11" ma:contentTypeDescription="Create a new document." ma:contentTypeScope="" ma:versionID="9fc8a81a77eeb73bda9729b3f784b8c4">
   <xsd:schema xmlns:xsd="http://www.w3.org/2001/XMLSchema" xmlns:xs="http://www.w3.org/2001/XMLSchema" xmlns:p="http://schemas.microsoft.com/office/2006/metadata/properties" xmlns:ns2="bc8b8595-9fa1-49bc-a016-2621e7bde64e" xmlns:ns3="e1c8ebbc-f196-4c28-98e9-1900bd408e79" targetNamespace="http://schemas.microsoft.com/office/2006/metadata/properties" ma:root="true" ma:fieldsID="88ad40c7f0e134defa4acd5e486d3459" ns2:_="" ns3:_="">
     <xsd:import namespace="bc8b8595-9fa1-49bc-a016-2621e7bde64e"/>
@@ -2297,22 +2108,24 @@
 </ct:contentTypeSchema>
 </file>
 
-<file path=customXml/item2.xml><?xml version="1.0" encoding="utf-8"?>
-<p:properties xmlns:p="http://schemas.microsoft.com/office/2006/metadata/properties" xmlns:xsi="http://www.w3.org/2001/XMLSchema-instance" xmlns:pc="http://schemas.microsoft.com/office/infopath/2007/PartnerControls">
-  <documentManagement/>
-</p:properties>
+<file path=customXml/itemProps1.xml><?xml version="1.0" encoding="utf-8"?>
+<ds:datastoreItem xmlns:ds="http://schemas.openxmlformats.org/officeDocument/2006/customXml" ds:itemID="{0A5F7521-51DB-42D6-B529-029F5D5E806E}">
+  <ds:schemaRefs>
+    <ds:schemaRef ds:uri="http://schemas.microsoft.com/sharepoint/v3/contenttype/forms"/>
+  </ds:schemaRefs>
+</ds:datastoreItem>
 </file>
 
-<file path=customXml/item3.xml><?xml version="1.0" encoding="utf-8"?>
-<?mso-contentType ?>
-<FormTemplates xmlns="http://schemas.microsoft.com/sharepoint/v3/contenttype/forms">
-  <Display>DocumentLibraryForm</Display>
-  <Edit>DocumentLibraryForm</Edit>
-  <New>DocumentLibraryForm</New>
-</FormTemplates>
+<file path=customXml/itemProps2.xml><?xml version="1.0" encoding="utf-8"?>
+<ds:datastoreItem xmlns:ds="http://schemas.openxmlformats.org/officeDocument/2006/customXml" ds:itemID="{12809551-FDE3-4757-A816-C574F6846623}">
+  <ds:schemaRefs>
+    <ds:schemaRef ds:uri="http://schemas.microsoft.com/office/2006/metadata/properties"/>
+    <ds:schemaRef ds:uri="http://schemas.microsoft.com/office/infopath/2007/PartnerControls"/>
+  </ds:schemaRefs>
+</ds:datastoreItem>
 </file>
 
-<file path=customXml/itemProps1.xml><?xml version="1.0" encoding="utf-8"?>
+<file path=customXml/itemProps3.xml><?xml version="1.0" encoding="utf-8"?>
 <ds:datastoreItem xmlns:ds="http://schemas.openxmlformats.org/officeDocument/2006/customXml" ds:itemID="{B3BD9289-F2AE-40BF-90C2-A23D64B27AF1}">
   <ds:schemaRefs>
     <ds:schemaRef ds:uri="http://schemas.microsoft.com/office/2006/metadata/contentType"/>
@@ -2329,21 +2142,4 @@
     <ds:schemaRef ds:uri="http://schemas.microsoft.com/internal/obd"/>
   </ds:schemaRefs>
 </ds:datastoreItem>
-</file>
-
-<file path=customXml/itemProps2.xml><?xml version="1.0" encoding="utf-8"?>
-<ds:datastoreItem xmlns:ds="http://schemas.openxmlformats.org/officeDocument/2006/customXml" ds:itemID="{12809551-FDE3-4757-A816-C574F6846623}">
-  <ds:schemaRefs>
-    <ds:schemaRef ds:uri="http://schemas.microsoft.com/office/2006/metadata/properties"/>
-    <ds:schemaRef ds:uri="http://schemas.microsoft.com/office/infopath/2007/PartnerControls"/>
-  </ds:schemaRefs>
-</ds:datastoreItem>
-</file>
-
-<file path=customXml/itemProps3.xml><?xml version="1.0" encoding="utf-8"?>
-<ds:datastoreItem xmlns:ds="http://schemas.openxmlformats.org/officeDocument/2006/customXml" ds:itemID="{0A5F7521-51DB-42D6-B529-029F5D5E806E}">
-  <ds:schemaRefs>
-    <ds:schemaRef ds:uri="http://schemas.microsoft.com/sharepoint/v3/contenttype/forms"/>
-  </ds:schemaRefs>
-</ds:datastoreItem>
 </file>
</xml_diff>